<commit_message>
12/07/24 Module 8.2 Assignment: JSON Practice
</commit_message>
<xml_diff>
--- a/module-8/trueworthy-JSONPractice.docx
+++ b/module-8/trueworthy-JSONPractice.docx
@@ -15,7 +15,13 @@
         <w:pStyle w:val="NoSpacing"/>
       </w:pPr>
       <w:r>
-        <w:t>December 2, 2024</w:t>
+        <w:t xml:space="preserve">December </w:t>
+      </w:r>
+      <w:r>
+        <w:t>3</w:t>
+      </w:r>
+      <w:r>
+        <w:t>, 2024</w:t>
       </w:r>
     </w:p>
     <w:p>
@@ -25,6 +31,11 @@
       <w:r>
         <w:t>Module 8.2 Assignment: JSON Practice</w:t>
       </w:r>
+    </w:p>
+    <w:p>
+      <w:pPr>
+        <w:pStyle w:val="NoSpacing"/>
+      </w:pPr>
     </w:p>
     <w:p>
       <w:pPr>
@@ -88,6 +99,324 @@
       <w:pPr>
         <w:pStyle w:val="NoSpacing"/>
       </w:pPr>
+    </w:p>
+    <w:p>
+      <w:pPr>
+        <w:pStyle w:val="NoSpacing"/>
+      </w:pPr>
+    </w:p>
+    <w:p>
+      <w:pPr>
+        <w:pStyle w:val="NoSpacing"/>
+      </w:pPr>
+    </w:p>
+    <w:p>
+      <w:pPr>
+        <w:pStyle w:val="NoSpacing"/>
+      </w:pPr>
+      <w:r>
+        <w:rPr>
+          <w:noProof/>
+        </w:rPr>
+        <w:lastRenderedPageBreak/>
+        <w:drawing>
+          <wp:inline distT="0" distB="0" distL="0" distR="0" wp14:anchorId="4F43D96E" wp14:editId="5FA4CAEE">
+            <wp:extent cx="5019048" cy="3152381"/>
+            <wp:effectExtent l="0" t="0" r="0" b="0"/>
+            <wp:docPr id="632706581" name="Picture 1" descr="A computer screen shot of a program&#10;&#10;Description automatically generated"/>
+            <wp:cNvGraphicFramePr>
+              <a:graphicFrameLocks xmlns:a="http://schemas.openxmlformats.org/drawingml/2006/main" noChangeAspect="1"/>
+            </wp:cNvGraphicFramePr>
+            <a:graphic xmlns:a="http://schemas.openxmlformats.org/drawingml/2006/main">
+              <a:graphicData uri="http://schemas.openxmlformats.org/drawingml/2006/picture">
+                <pic:pic xmlns:pic="http://schemas.openxmlformats.org/drawingml/2006/picture">
+                  <pic:nvPicPr>
+                    <pic:cNvPr id="632706581" name="Picture 1" descr="A computer screen shot of a program&#10;&#10;Description automatically generated"/>
+                    <pic:cNvPicPr/>
+                  </pic:nvPicPr>
+                  <pic:blipFill>
+                    <a:blip r:embed="rId5"/>
+                    <a:stretch>
+                      <a:fillRect/>
+                    </a:stretch>
+                  </pic:blipFill>
+                  <pic:spPr>
+                    <a:xfrm>
+                      <a:off x="0" y="0"/>
+                      <a:ext cx="5019048" cy="3152381"/>
+                    </a:xfrm>
+                    <a:prstGeom prst="rect">
+                      <a:avLst/>
+                    </a:prstGeom>
+                  </pic:spPr>
+                </pic:pic>
+              </a:graphicData>
+            </a:graphic>
+          </wp:inline>
+        </w:drawing>
+      </w:r>
+    </w:p>
+    <w:p>
+      <w:pPr>
+        <w:pStyle w:val="NoSpacing"/>
+      </w:pPr>
+    </w:p>
+    <w:p>
+      <w:pPr>
+        <w:pStyle w:val="NoSpacing"/>
+      </w:pPr>
+      <w:r>
+        <w:t>[</w:t>
+      </w:r>
+    </w:p>
+    <w:p>
+      <w:pPr>
+        <w:pStyle w:val="NoSpacing"/>
+      </w:pPr>
+      <w:r>
+        <w:t>    {</w:t>
+      </w:r>
+    </w:p>
+    <w:p>
+      <w:pPr>
+        <w:pStyle w:val="NoSpacing"/>
+      </w:pPr>
+      <w:r>
+        <w:t>        "F_Name": "Ellen",</w:t>
+      </w:r>
+    </w:p>
+    <w:p>
+      <w:pPr>
+        <w:pStyle w:val="NoSpacing"/>
+      </w:pPr>
+      <w:r>
+        <w:t>        "L_Name": "Ripley",</w:t>
+      </w:r>
+    </w:p>
+    <w:p>
+      <w:pPr>
+        <w:pStyle w:val="NoSpacing"/>
+      </w:pPr>
+      <w:r>
+        <w:t>        "Student_ID": 45604,</w:t>
+      </w:r>
+    </w:p>
+    <w:p>
+      <w:pPr>
+        <w:pStyle w:val="NoSpacing"/>
+      </w:pPr>
+      <w:r>
+        <w:t>        "Email": "eripley@gmail.com"</w:t>
+      </w:r>
+    </w:p>
+    <w:p>
+      <w:pPr>
+        <w:pStyle w:val="NoSpacing"/>
+      </w:pPr>
+      <w:r>
+        <w:t>    },</w:t>
+      </w:r>
+    </w:p>
+    <w:p>
+      <w:pPr>
+        <w:pStyle w:val="NoSpacing"/>
+      </w:pPr>
+      <w:r>
+        <w:t>    {</w:t>
+      </w:r>
+    </w:p>
+    <w:p>
+      <w:pPr>
+        <w:pStyle w:val="NoSpacing"/>
+      </w:pPr>
+      <w:r>
+        <w:t>        "F_Name": "Arthur",</w:t>
+      </w:r>
+    </w:p>
+    <w:p>
+      <w:pPr>
+        <w:pStyle w:val="NoSpacing"/>
+      </w:pPr>
+      <w:r>
+        <w:t>        "L_Name": "Dallas",</w:t>
+      </w:r>
+    </w:p>
+    <w:p>
+      <w:pPr>
+        <w:pStyle w:val="NoSpacing"/>
+      </w:pPr>
+      <w:r>
+        <w:t>        "Student_ID": 45605,</w:t>
+      </w:r>
+    </w:p>
+    <w:p>
+      <w:pPr>
+        <w:pStyle w:val="NoSpacing"/>
+      </w:pPr>
+      <w:r>
+        <w:t>        "Email": "adallas@gmail.com"</w:t>
+      </w:r>
+    </w:p>
+    <w:p>
+      <w:pPr>
+        <w:pStyle w:val="NoSpacing"/>
+      </w:pPr>
+      <w:r>
+        <w:t>    },</w:t>
+      </w:r>
+    </w:p>
+    <w:p>
+      <w:pPr>
+        <w:pStyle w:val="NoSpacing"/>
+      </w:pPr>
+      <w:r>
+        <w:t>    {</w:t>
+      </w:r>
+    </w:p>
+    <w:p>
+      <w:pPr>
+        <w:pStyle w:val="NoSpacing"/>
+      </w:pPr>
+      <w:r>
+        <w:t>        "F_Name": "Joan",</w:t>
+      </w:r>
+    </w:p>
+    <w:p>
+      <w:pPr>
+        <w:pStyle w:val="NoSpacing"/>
+      </w:pPr>
+      <w:r>
+        <w:t>        "L_Name": "Lambert",</w:t>
+      </w:r>
+    </w:p>
+    <w:p>
+      <w:pPr>
+        <w:pStyle w:val="NoSpacing"/>
+      </w:pPr>
+      <w:r>
+        <w:t>        "Student_ID": 45714,</w:t>
+      </w:r>
+    </w:p>
+    <w:p>
+      <w:pPr>
+        <w:pStyle w:val="NoSpacing"/>
+      </w:pPr>
+      <w:r>
+        <w:t>        "Email": "jlambert@gmail.com"</w:t>
+      </w:r>
+    </w:p>
+    <w:p>
+      <w:pPr>
+        <w:pStyle w:val="NoSpacing"/>
+      </w:pPr>
+      <w:r>
+        <w:t>    },</w:t>
+      </w:r>
+    </w:p>
+    <w:p>
+      <w:pPr>
+        <w:pStyle w:val="NoSpacing"/>
+      </w:pPr>
+      <w:r>
+        <w:t>    {</w:t>
+      </w:r>
+    </w:p>
+    <w:p>
+      <w:pPr>
+        <w:pStyle w:val="NoSpacing"/>
+      </w:pPr>
+      <w:r>
+        <w:t>        "F_Name": "Thomas",</w:t>
+      </w:r>
+    </w:p>
+    <w:p>
+      <w:pPr>
+        <w:pStyle w:val="NoSpacing"/>
+      </w:pPr>
+      <w:r>
+        <w:t>        "L_Name": "Kane",</w:t>
+      </w:r>
+    </w:p>
+    <w:p>
+      <w:pPr>
+        <w:pStyle w:val="NoSpacing"/>
+      </w:pPr>
+      <w:r>
+        <w:t>        "Student_ID": 68554,</w:t>
+      </w:r>
+    </w:p>
+    <w:p>
+      <w:pPr>
+        <w:pStyle w:val="NoSpacing"/>
+      </w:pPr>
+      <w:r>
+        <w:t>        "Email": "tkane@gmail.com"</w:t>
+      </w:r>
+    </w:p>
+    <w:p>
+      <w:pPr>
+        <w:pStyle w:val="NoSpacing"/>
+      </w:pPr>
+      <w:r>
+        <w:t>    },</w:t>
+      </w:r>
+    </w:p>
+    <w:p>
+      <w:pPr>
+        <w:pStyle w:val="NoSpacing"/>
+      </w:pPr>
+      <w:r>
+        <w:t>    {</w:t>
+      </w:r>
+    </w:p>
+    <w:p>
+      <w:pPr>
+        <w:pStyle w:val="NoSpacing"/>
+      </w:pPr>
+      <w:r>
+        <w:t>        "F_Name": "Lea",</w:t>
+      </w:r>
+    </w:p>
+    <w:p>
+      <w:pPr>
+        <w:pStyle w:val="NoSpacing"/>
+      </w:pPr>
+      <w:r>
+        <w:t>        "L_Name": "Trueworthy",</w:t>
+      </w:r>
+    </w:p>
+    <w:p>
+      <w:pPr>
+        <w:pStyle w:val="NoSpacing"/>
+      </w:pPr>
+      <w:r>
+        <w:lastRenderedPageBreak/>
+        <w:t>        "Student_ID": "80228",</w:t>
+      </w:r>
+    </w:p>
+    <w:p>
+      <w:pPr>
+        <w:pStyle w:val="NoSpacing"/>
+      </w:pPr>
+      <w:r>
+        <w:t>        "Email": "ltrueworthy@my365.bellevue.edu"</w:t>
+      </w:r>
+    </w:p>
+    <w:p>
+      <w:pPr>
+        <w:pStyle w:val="NoSpacing"/>
+      </w:pPr>
+      <w:r>
+        <w:t>    }</w:t>
+      </w:r>
+    </w:p>
+    <w:p>
+      <w:pPr>
+        <w:pStyle w:val="NoSpacing"/>
+      </w:pPr>
+      <w:r>
+        <w:t>]</w:t>
+      </w:r>
     </w:p>
     <w:p>
       <w:pPr>
@@ -706,7 +1035,6 @@
   <w:style w:type="character" w:default="1" w:styleId="DefaultParagraphFont">
     <w:name w:val="Default Paragraph Font"/>
     <w:uiPriority w:val="1"/>
-    <w:semiHidden/>
     <w:unhideWhenUsed/>
   </w:style>
   <w:style w:type="table" w:default="1" w:styleId="TableNormal">

</xml_diff>

<commit_message>
12/08/24 Module 8.2 Assignment: JSON Practice
</commit_message>
<xml_diff>
--- a/module-8/trueworthy-JSONPractice.docx
+++ b/module-8/trueworthy-JSONPractice.docx
@@ -36,6 +36,19 @@
       <w:pPr>
         <w:pStyle w:val="NoSpacing"/>
       </w:pPr>
+      <w:hyperlink r:id="rId4" w:history="1">
+        <w:r>
+          <w:rPr>
+            <w:rStyle w:val="Hyperlink"/>
+          </w:rPr>
+          <w:t>https://github.com/trueworthy/csd-325/tree/main/module-8</w:t>
+        </w:r>
+      </w:hyperlink>
+    </w:p>
+    <w:p>
+      <w:pPr>
+        <w:pStyle w:val="NoSpacing"/>
+      </w:pPr>
     </w:p>
     <w:p>
       <w:pPr>
@@ -46,8 +59,8 @@
           <w:noProof/>
         </w:rPr>
         <w:drawing>
-          <wp:inline distT="0" distB="0" distL="0" distR="0" wp14:anchorId="1A316BB7" wp14:editId="518EB022">
-            <wp:extent cx="1984481" cy="6991350"/>
+          <wp:inline distT="0" distB="0" distL="0" distR="0" wp14:anchorId="1A316BB7" wp14:editId="1F9E24A2">
+            <wp:extent cx="1981200" cy="6979792"/>
             <wp:effectExtent l="0" t="0" r="0" b="0"/>
             <wp:docPr id="1491046159" name="Picture 1" descr="A diagram of a call center&#10;&#10;Description automatically generated"/>
             <wp:cNvGraphicFramePr>
@@ -61,7 +74,7 @@
                     <pic:cNvPicPr/>
                   </pic:nvPicPr>
                   <pic:blipFill rotWithShape="1">
-                    <a:blip r:embed="rId4">
+                    <a:blip r:embed="rId5">
                       <a:extLst>
                         <a:ext uri="{28A0092B-C50C-407E-A947-70E740481C1C}">
                           <a14:useLocalDpi xmlns:a14="http://schemas.microsoft.com/office/drawing/2010/main" val="0"/>
@@ -74,7 +87,7 @@
                   <pic:spPr bwMode="auto">
                     <a:xfrm>
                       <a:off x="0" y="0"/>
-                      <a:ext cx="1985018" cy="6993242"/>
+                      <a:ext cx="1985503" cy="6994953"/>
                     </a:xfrm>
                     <a:prstGeom prst="rect">
                       <a:avLst/>
@@ -94,11 +107,6 @@
           </wp:inline>
         </w:drawing>
       </w:r>
-    </w:p>
-    <w:p>
-      <w:pPr>
-        <w:pStyle w:val="NoSpacing"/>
-      </w:pPr>
     </w:p>
     <w:p>
       <w:pPr>
@@ -135,7 +143,7 @@
                     <pic:cNvPicPr/>
                   </pic:nvPicPr>
                   <pic:blipFill>
-                    <a:blip r:embed="rId5"/>
+                    <a:blip r:embed="rId6"/>
                     <a:stretch>
                       <a:fillRect/>
                     </a:stretch>
@@ -190,15 +198,31 @@
         <w:pStyle w:val="NoSpacing"/>
       </w:pPr>
       <w:r>
-        <w:t>        "L_Name": "Ripley",</w:t>
-      </w:r>
-    </w:p>
-    <w:p>
-      <w:pPr>
-        <w:pStyle w:val="NoSpacing"/>
-      </w:pPr>
-      <w:r>
-        <w:t>        "Student_ID": 45604,</w:t>
+        <w:t>        "</w:t>
+      </w:r>
+      <w:proofErr w:type="spellStart"/>
+      <w:r>
+        <w:t>L_Name</w:t>
+      </w:r>
+      <w:proofErr w:type="spellEnd"/>
+      <w:r>
+        <w:t>": "Ripley",</w:t>
+      </w:r>
+    </w:p>
+    <w:p>
+      <w:pPr>
+        <w:pStyle w:val="NoSpacing"/>
+      </w:pPr>
+      <w:r>
+        <w:t>        "</w:t>
+      </w:r>
+      <w:proofErr w:type="spellStart"/>
+      <w:r>
+        <w:t>Student_ID</w:t>
+      </w:r>
+      <w:proofErr w:type="spellEnd"/>
+      <w:r>
+        <w:t>": 45604,</w:t>
       </w:r>
     </w:p>
     <w:p>
@@ -238,15 +262,31 @@
         <w:pStyle w:val="NoSpacing"/>
       </w:pPr>
       <w:r>
-        <w:t>        "L_Name": "Dallas",</w:t>
-      </w:r>
-    </w:p>
-    <w:p>
-      <w:pPr>
-        <w:pStyle w:val="NoSpacing"/>
-      </w:pPr>
-      <w:r>
-        <w:t>        "Student_ID": 45605,</w:t>
+        <w:t>        "</w:t>
+      </w:r>
+      <w:proofErr w:type="spellStart"/>
+      <w:r>
+        <w:t>L_Name</w:t>
+      </w:r>
+      <w:proofErr w:type="spellEnd"/>
+      <w:r>
+        <w:t>": "Dallas",</w:t>
+      </w:r>
+    </w:p>
+    <w:p>
+      <w:pPr>
+        <w:pStyle w:val="NoSpacing"/>
+      </w:pPr>
+      <w:r>
+        <w:t>        "</w:t>
+      </w:r>
+      <w:proofErr w:type="spellStart"/>
+      <w:r>
+        <w:t>Student_ID</w:t>
+      </w:r>
+      <w:proofErr w:type="spellEnd"/>
+      <w:r>
+        <w:t>": 45605,</w:t>
       </w:r>
     </w:p>
     <w:p>
@@ -286,15 +326,31 @@
         <w:pStyle w:val="NoSpacing"/>
       </w:pPr>
       <w:r>
-        <w:t>        "L_Name": "Lambert",</w:t>
-      </w:r>
-    </w:p>
-    <w:p>
-      <w:pPr>
-        <w:pStyle w:val="NoSpacing"/>
-      </w:pPr>
-      <w:r>
-        <w:t>        "Student_ID": 45714,</w:t>
+        <w:t>        "</w:t>
+      </w:r>
+      <w:proofErr w:type="spellStart"/>
+      <w:r>
+        <w:t>L_Name</w:t>
+      </w:r>
+      <w:proofErr w:type="spellEnd"/>
+      <w:r>
+        <w:t>": "Lambert",</w:t>
+      </w:r>
+    </w:p>
+    <w:p>
+      <w:pPr>
+        <w:pStyle w:val="NoSpacing"/>
+      </w:pPr>
+      <w:r>
+        <w:t>        "</w:t>
+      </w:r>
+      <w:proofErr w:type="spellStart"/>
+      <w:r>
+        <w:t>Student_ID</w:t>
+      </w:r>
+      <w:proofErr w:type="spellEnd"/>
+      <w:r>
+        <w:t>": 45714,</w:t>
       </w:r>
     </w:p>
     <w:p>
@@ -334,15 +390,31 @@
         <w:pStyle w:val="NoSpacing"/>
       </w:pPr>
       <w:r>
-        <w:t>        "L_Name": "Kane",</w:t>
-      </w:r>
-    </w:p>
-    <w:p>
-      <w:pPr>
-        <w:pStyle w:val="NoSpacing"/>
-      </w:pPr>
-      <w:r>
-        <w:t>        "Student_ID": 68554,</w:t>
+        <w:t>        "</w:t>
+      </w:r>
+      <w:proofErr w:type="spellStart"/>
+      <w:r>
+        <w:t>L_Name</w:t>
+      </w:r>
+      <w:proofErr w:type="spellEnd"/>
+      <w:r>
+        <w:t>": "Kane",</w:t>
+      </w:r>
+    </w:p>
+    <w:p>
+      <w:pPr>
+        <w:pStyle w:val="NoSpacing"/>
+      </w:pPr>
+      <w:r>
+        <w:t>        "</w:t>
+      </w:r>
+      <w:proofErr w:type="spellStart"/>
+      <w:r>
+        <w:t>Student_ID</w:t>
+      </w:r>
+      <w:proofErr w:type="spellEnd"/>
+      <w:r>
+        <w:t>": 68554,</w:t>
       </w:r>
     </w:p>
     <w:p>
@@ -382,7 +454,15 @@
         <w:pStyle w:val="NoSpacing"/>
       </w:pPr>
       <w:r>
-        <w:t>        "L_Name": "Trueworthy",</w:t>
+        <w:t>        "</w:t>
+      </w:r>
+      <w:proofErr w:type="spellStart"/>
+      <w:r>
+        <w:t>L_Name</w:t>
+      </w:r>
+      <w:proofErr w:type="spellEnd"/>
+      <w:r>
+        <w:t>": "Trueworthy",</w:t>
       </w:r>
     </w:p>
     <w:p>
@@ -391,7 +471,15 @@
       </w:pPr>
       <w:r>
         <w:lastRenderedPageBreak/>
-        <w:t>        "Student_ID": "80228",</w:t>
+        <w:t>        "</w:t>
+      </w:r>
+      <w:proofErr w:type="spellStart"/>
+      <w:r>
+        <w:t>Student_ID</w:t>
+      </w:r>
+      <w:proofErr w:type="spellEnd"/>
+      <w:r>
+        <w:t>": "80228",</w:t>
       </w:r>
     </w:p>
     <w:p>
@@ -1035,6 +1123,7 @@
   <w:style w:type="character" w:default="1" w:styleId="DefaultParagraphFont">
     <w:name w:val="Default Paragraph Font"/>
     <w:uiPriority w:val="1"/>
+    <w:semiHidden/>
     <w:unhideWhenUsed/>
   </w:style>
   <w:style w:type="table" w:default="1" w:styleId="TableNormal">
@@ -1355,6 +1444,29 @@
     <w:pPr>
       <w:spacing w:after="0" w:line="240" w:lineRule="auto"/>
     </w:pPr>
+  </w:style>
+  <w:style w:type="character" w:styleId="Hyperlink">
+    <w:name w:val="Hyperlink"/>
+    <w:basedOn w:val="DefaultParagraphFont"/>
+    <w:uiPriority w:val="99"/>
+    <w:unhideWhenUsed/>
+    <w:rsid w:val="00CA5589"/>
+    <w:rPr>
+      <w:color w:val="467886" w:themeColor="hyperlink"/>
+      <w:u w:val="single"/>
+    </w:rPr>
+  </w:style>
+  <w:style w:type="character" w:styleId="UnresolvedMention">
+    <w:name w:val="Unresolved Mention"/>
+    <w:basedOn w:val="DefaultParagraphFont"/>
+    <w:uiPriority w:val="99"/>
+    <w:semiHidden/>
+    <w:unhideWhenUsed/>
+    <w:rsid w:val="00CA5589"/>
+    <w:rPr>
+      <w:color w:val="605E5C"/>
+      <w:shd w:val="clear" w:color="auto" w:fill="E1DFDD"/>
+    </w:rPr>
   </w:style>
 </w:styles>
 </file>

</xml_diff>